<commit_message>
Made small changes to notulen 16-11-2015
</commit_message>
<xml_diff>
--- a/Documentatie/Notulen & Urenverantwoording/Notulen 16-11-2015.docx
+++ b/Documentatie/Notulen & Urenverantwoording/Notulen 16-11-2015.docx
@@ -1321,21 +1321,7 @@
               <w:rPr>
                 <w:rFonts w:asciiTheme="minorHAnsi" w:hAnsiTheme="minorHAnsi"/>
               </w:rPr>
-              <w:t xml:space="preserve">Voor het ontwikkelen van de documentatie wordt </w:t>
-            </w:r>
-            <w:proofErr w:type="spellStart"/>
-            <w:r>
-              <w:rPr>
-                <w:rFonts w:asciiTheme="minorHAnsi" w:hAnsiTheme="minorHAnsi"/>
-              </w:rPr>
-              <w:t>LaTex</w:t>
-            </w:r>
-            <w:proofErr w:type="spellEnd"/>
-            <w:r>
-              <w:rPr>
-                <w:rFonts w:asciiTheme="minorHAnsi" w:hAnsiTheme="minorHAnsi"/>
-              </w:rPr>
-              <w:t xml:space="preserve"> gebruikt. Dit is reeds op het systeem van alle teamleden geïnstalleerd.</w:t>
+              <w:t>Voor het ontwikkelen van de documentatie wordt LaTex gebruikt. Dit is reeds op het systeem van alle teamleden geïnstalleerd.</w:t>
             </w:r>
           </w:p>
           <w:p>
@@ -1394,7 +1380,19 @@
               <w:rPr>
                 <w:rFonts w:asciiTheme="minorHAnsi" w:hAnsiTheme="minorHAnsi"/>
               </w:rPr>
-              <w:t>Het team heeft er voor gekozen de vergadering te plaatsen in de week van 23 tot 29 november. Dit is zo gekozen omdat het team dan tijd heeft om te werken aan vragen en planning. Tevens kunnen ze dan het interview vertalen naar een Plan van Aanpak. Na het interview wordt bepaald wie welk onderdeel van het Plan van Aanpak zal maken.</w:t>
+              <w:t>He</w:t>
+            </w:r>
+            <w:r>
+              <w:rPr>
+                <w:rFonts w:asciiTheme="minorHAnsi" w:hAnsiTheme="minorHAnsi"/>
+              </w:rPr>
+              <w:t xml:space="preserve">t team heeft er voor gekozen het interview </w:t>
+            </w:r>
+            <w:r>
+              <w:rPr>
+                <w:rFonts w:asciiTheme="minorHAnsi" w:hAnsiTheme="minorHAnsi"/>
+              </w:rPr>
+              <w:t>te plaatsen in de week van 23 tot 29 november. Dit is zo gekozen omdat het team dan tijd heeft om te werken aan vragen en planning. Tevens kunnen ze dan het interview vertalen naar een Plan van Aanpak. Na het interview wordt bepaald wie welk onderdeel van het Plan van Aanpak zal maken.</w:t>
             </w:r>
           </w:p>
           <w:p>
@@ -1435,6 +1433,41 @@
               </w:rPr>
               <w:t>Het oude teamcontract bevat data die wij in het nieuwe teamcontract geplaatst willen hebben. Martijn zal dit verzorgen. Hiernaast heeft hij ook het nieuwe teamcontract verzorgt.</w:t>
             </w:r>
+          </w:p>
+          <w:p>
+            <w:pPr>
+              <w:rPr>
+                <w:rFonts w:asciiTheme="minorHAnsi" w:hAnsiTheme="minorHAnsi"/>
+              </w:rPr>
+            </w:pPr>
+            <w:r>
+              <w:rPr>
+                <w:rFonts w:asciiTheme="minorHAnsi" w:hAnsiTheme="minorHAnsi"/>
+              </w:rPr>
+              <w:t>De volgende vergadering zullen we het hebben over mogelijkheden voor het interview.</w:t>
+            </w:r>
+          </w:p>
+          <w:p>
+            <w:pPr>
+              <w:rPr>
+                <w:rFonts w:asciiTheme="minorHAnsi" w:hAnsiTheme="minorHAnsi"/>
+              </w:rPr>
+            </w:pPr>
+            <w:r>
+              <w:rPr>
+                <w:rFonts w:asciiTheme="minorHAnsi" w:hAnsiTheme="minorHAnsi"/>
+              </w:rPr>
+              <w:t>Welke vragen er gesteld worden zal buiten en binnen de vergadering behandeld worden.</w:t>
+            </w:r>
+            <w:bookmarkStart w:id="0" w:name="_GoBack"/>
+            <w:bookmarkEnd w:id="0"/>
+          </w:p>
+          <w:p>
+            <w:pPr>
+              <w:rPr>
+                <w:rFonts w:asciiTheme="minorHAnsi" w:hAnsiTheme="minorHAnsi"/>
+              </w:rPr>
+            </w:pPr>
           </w:p>
         </w:tc>
       </w:tr>
@@ -1780,8 +1813,6 @@
                 <w:rFonts w:asciiTheme="minorHAnsi" w:hAnsiTheme="minorHAnsi"/>
               </w:rPr>
             </w:pPr>
-            <w:bookmarkStart w:id="0" w:name="_GoBack"/>
-            <w:bookmarkEnd w:id="0"/>
           </w:p>
         </w:tc>
         <w:tc>

</xml_diff>